<commit_message>
Tanto os arquivos com o detalhamento dos casos de uso quanto o arquivo "Casos de Uso e Requisitos.docx" e também o arquivo do StarUML foi utilizado para fazer a checagem do nome dos casos de uso. Done #133
</commit_message>
<xml_diff>
--- a/Requisitos/Casos de Uso e Requisitos.docx
+++ b/Requisitos/Casos de Uso e Requisitos.docx
@@ -16,14 +16,13 @@
     </w:p>
     <w:p>
       <w:pPr>
-        <w:pStyle w:val="Normal1"/>
-        <w:keepNext w:val="false"/>
-        <w:keepLines w:val="false"/>
-        <w:pageBreakBefore w:val="false"/>
-        <w:widowControl w:val="false"/>
-        <w:pBdr/>
-        <w:shd w:val="clear" w:fill="auto"/>
-        <w:spacing w:lineRule="auto" w:line="278" w:before="51" w:after="0"/>
+        <w:pStyle w:val="LOnormal"/>
+        <w:keepNext w:val="false"/>
+        <w:keepLines w:val="false"/>
+        <w:pageBreakBefore w:val="false"/>
+        <w:widowControl w:val="false"/>
+        <w:shd w:val="clear" w:fill="auto"/>
+        <w:spacing w:lineRule="auto" w:line="276" w:before="51" w:after="0"/>
         <w:ind w:left="107" w:right="0" w:firstLine="15"/>
         <w:jc w:val="left"/>
         <w:rPr>
@@ -68,12 +67,11 @@
     </w:p>
     <w:p>
       <w:pPr>
-        <w:pStyle w:val="Normal1"/>
-        <w:keepNext w:val="false"/>
-        <w:keepLines w:val="false"/>
-        <w:pageBreakBefore w:val="false"/>
-        <w:widowControl w:val="false"/>
-        <w:pBdr/>
+        <w:pStyle w:val="LOnormal"/>
+        <w:keepNext w:val="false"/>
+        <w:keepLines w:val="false"/>
+        <w:pageBreakBefore w:val="false"/>
+        <w:widowControl w:val="false"/>
         <w:shd w:val="clear" w:fill="auto"/>
         <w:spacing w:lineRule="auto" w:line="240" w:before="1" w:after="0"/>
         <w:ind w:left="122" w:right="0" w:hanging="0"/>
@@ -120,14 +118,13 @@
     </w:p>
     <w:p>
       <w:pPr>
-        <w:pStyle w:val="Normal1"/>
-        <w:keepNext w:val="false"/>
-        <w:keepLines w:val="false"/>
-        <w:pageBreakBefore w:val="false"/>
-        <w:widowControl w:val="false"/>
-        <w:pBdr/>
-        <w:shd w:val="clear" w:fill="auto"/>
-        <w:spacing w:lineRule="auto" w:line="278" w:before="39" w:after="0"/>
+        <w:pStyle w:val="LOnormal"/>
+        <w:keepNext w:val="false"/>
+        <w:keepLines w:val="false"/>
+        <w:pageBreakBefore w:val="false"/>
+        <w:widowControl w:val="false"/>
+        <w:shd w:val="clear" w:fill="auto"/>
+        <w:spacing w:lineRule="auto" w:line="276" w:before="39" w:after="0"/>
         <w:ind w:left="107" w:right="0" w:firstLine="15"/>
         <w:jc w:val="left"/>
         <w:rPr>
@@ -172,12 +169,11 @@
     </w:p>
     <w:p>
       <w:pPr>
-        <w:pStyle w:val="Normal1"/>
-        <w:keepNext w:val="false"/>
-        <w:keepLines w:val="false"/>
-        <w:pageBreakBefore w:val="false"/>
-        <w:widowControl w:val="false"/>
-        <w:pBdr/>
+        <w:pStyle w:val="LOnormal"/>
+        <w:keepNext w:val="false"/>
+        <w:keepLines w:val="false"/>
+        <w:pageBreakBefore w:val="false"/>
+        <w:widowControl w:val="false"/>
         <w:shd w:val="clear" w:fill="auto"/>
         <w:spacing w:lineRule="auto" w:line="271" w:before="1" w:after="0"/>
         <w:ind w:left="122" w:right="381" w:hanging="0"/>
@@ -224,12 +220,11 @@
     </w:p>
     <w:p>
       <w:pPr>
-        <w:pStyle w:val="Normal1"/>
-        <w:keepNext w:val="false"/>
-        <w:keepLines w:val="false"/>
-        <w:pageBreakBefore w:val="false"/>
-        <w:widowControl w:val="false"/>
-        <w:pBdr/>
+        <w:pStyle w:val="LOnormal"/>
+        <w:keepNext w:val="false"/>
+        <w:keepLines w:val="false"/>
+        <w:pageBreakBefore w:val="false"/>
+        <w:widowControl w:val="false"/>
         <w:shd w:val="clear" w:fill="auto"/>
         <w:spacing w:lineRule="auto" w:line="252" w:before="0" w:after="0"/>
         <w:ind w:left="122" w:right="0" w:hanging="0"/>
@@ -276,12 +271,11 @@
     </w:p>
     <w:p>
       <w:pPr>
-        <w:pStyle w:val="Normal1"/>
-        <w:keepNext w:val="false"/>
-        <w:keepLines w:val="false"/>
-        <w:pageBreakBefore w:val="false"/>
-        <w:widowControl w:val="false"/>
-        <w:pBdr/>
+        <w:pStyle w:val="LOnormal"/>
+        <w:keepNext w:val="false"/>
+        <w:keepLines w:val="false"/>
+        <w:pageBreakBefore w:val="false"/>
+        <w:widowControl w:val="false"/>
         <w:shd w:val="clear" w:fill="auto"/>
         <w:spacing w:lineRule="auto" w:line="240" w:before="0" w:after="0"/>
         <w:ind w:left="0" w:right="0" w:hanging="0"/>
@@ -320,19 +314,17 @@
           <w:sz w:val="24"/>
           <w:szCs w:val="24"/>
           <w:u w:val="none"/>
-          <w:shd w:fill="auto" w:val="clear"/>
-          <w:vertAlign w:val="baseline"/>
-        </w:rPr>
-      </w:r>
-    </w:p>
-    <w:p>
-      <w:pPr>
-        <w:pStyle w:val="Normal1"/>
-        <w:keepNext w:val="false"/>
-        <w:keepLines w:val="false"/>
-        <w:pageBreakBefore w:val="false"/>
-        <w:widowControl w:val="false"/>
-        <w:pBdr/>
+          <w:vertAlign w:val="baseline"/>
+        </w:rPr>
+      </w:r>
+    </w:p>
+    <w:p>
+      <w:pPr>
+        <w:pStyle w:val="LOnormal"/>
+        <w:keepNext w:val="false"/>
+        <w:keepLines w:val="false"/>
+        <w:pageBreakBefore w:val="false"/>
+        <w:widowControl w:val="false"/>
         <w:shd w:val="clear" w:fill="auto"/>
         <w:spacing w:lineRule="auto" w:line="240" w:before="4" w:after="0"/>
         <w:ind w:left="0" w:right="0" w:hanging="0"/>
@@ -371,7 +363,6 @@
           <w:sz w:val="30"/>
           <w:szCs w:val="30"/>
           <w:u w:val="none"/>
-          <w:shd w:fill="auto" w:val="clear"/>
           <w:vertAlign w:val="baseline"/>
         </w:rPr>
       </w:r>
@@ -389,14 +380,13 @@
     </w:p>
     <w:p>
       <w:pPr>
-        <w:pStyle w:val="Normal1"/>
-        <w:keepNext w:val="false"/>
-        <w:keepLines w:val="false"/>
-        <w:pageBreakBefore w:val="false"/>
-        <w:widowControl w:val="false"/>
-        <w:pBdr/>
-        <w:shd w:val="clear" w:fill="auto"/>
-        <w:spacing w:lineRule="auto" w:line="283" w:before="43" w:after="0"/>
+        <w:pStyle w:val="LOnormal"/>
+        <w:keepNext w:val="false"/>
+        <w:keepLines w:val="false"/>
+        <w:pageBreakBefore w:val="false"/>
+        <w:widowControl w:val="false"/>
+        <w:shd w:val="clear" w:fill="auto"/>
+        <w:spacing w:lineRule="auto" w:line="280" w:before="43" w:after="0"/>
         <w:ind w:left="122" w:right="6177" w:hanging="0"/>
         <w:jc w:val="left"/>
         <w:rPr>
@@ -441,12 +431,11 @@
     </w:p>
     <w:p>
       <w:pPr>
-        <w:pStyle w:val="Normal1"/>
-        <w:keepNext w:val="false"/>
-        <w:keepLines w:val="false"/>
-        <w:pageBreakBefore w:val="false"/>
-        <w:widowControl w:val="false"/>
-        <w:pBdr/>
+        <w:pStyle w:val="LOnormal"/>
+        <w:keepNext w:val="false"/>
+        <w:keepLines w:val="false"/>
+        <w:pageBreakBefore w:val="false"/>
+        <w:widowControl w:val="false"/>
         <w:shd w:val="clear" w:fill="auto"/>
         <w:spacing w:lineRule="auto" w:line="240" w:before="10" w:after="0"/>
         <w:ind w:left="0" w:right="0" w:hanging="0"/>
@@ -485,7 +474,6 @@
           <w:sz w:val="24"/>
           <w:szCs w:val="24"/>
           <w:u w:val="none"/>
-          <w:shd w:fill="auto" w:val="clear"/>
           <w:vertAlign w:val="baseline"/>
         </w:rPr>
       </w:r>
@@ -504,14 +492,13 @@
     </w:p>
     <w:p>
       <w:pPr>
-        <w:pStyle w:val="Normal1"/>
-        <w:keepNext w:val="false"/>
-        <w:keepLines w:val="false"/>
-        <w:pageBreakBefore w:val="false"/>
-        <w:widowControl w:val="false"/>
-        <w:pBdr/>
-        <w:shd w:val="clear" w:fill="auto"/>
-        <w:spacing w:lineRule="auto" w:line="283" w:before="41" w:after="0"/>
+        <w:pStyle w:val="LOnormal"/>
+        <w:keepNext w:val="false"/>
+        <w:keepLines w:val="false"/>
+        <w:pageBreakBefore w:val="false"/>
+        <w:widowControl w:val="false"/>
+        <w:shd w:val="clear" w:fill="auto"/>
+        <w:spacing w:lineRule="auto" w:line="280" w:before="41" w:after="0"/>
         <w:ind w:left="122" w:right="5581" w:hanging="0"/>
         <w:jc w:val="left"/>
         <w:rPr>
@@ -556,14 +543,13 @@
     </w:p>
     <w:p>
       <w:pPr>
-        <w:pStyle w:val="Normal1"/>
-        <w:keepNext w:val="false"/>
-        <w:keepLines w:val="false"/>
-        <w:pageBreakBefore w:val="false"/>
-        <w:widowControl w:val="false"/>
-        <w:pBdr/>
-        <w:shd w:val="clear" w:fill="auto"/>
-        <w:spacing w:lineRule="auto" w:line="249" w:before="0" w:after="0"/>
+        <w:pStyle w:val="LOnormal"/>
+        <w:keepNext w:val="false"/>
+        <w:keepLines w:val="false"/>
+        <w:pageBreakBefore w:val="false"/>
+        <w:widowControl w:val="false"/>
+        <w:shd w:val="clear" w:fill="auto"/>
+        <w:spacing w:lineRule="auto" w:line="247" w:before="0" w:after="0"/>
         <w:ind w:left="122" w:right="0" w:hanging="0"/>
         <w:jc w:val="left"/>
         <w:rPr>
@@ -608,12 +594,11 @@
     </w:p>
     <w:p>
       <w:pPr>
-        <w:pStyle w:val="Normal1"/>
-        <w:keepNext w:val="false"/>
-        <w:keepLines w:val="false"/>
-        <w:pageBreakBefore w:val="false"/>
-        <w:widowControl w:val="false"/>
-        <w:pBdr/>
+        <w:pStyle w:val="LOnormal"/>
+        <w:keepNext w:val="false"/>
+        <w:keepLines w:val="false"/>
+        <w:pageBreakBefore w:val="false"/>
+        <w:widowControl w:val="false"/>
         <w:shd w:val="clear" w:fill="auto"/>
         <w:spacing w:lineRule="auto" w:line="240" w:before="4" w:after="0"/>
         <w:ind w:left="0" w:right="0" w:hanging="0"/>
@@ -652,7 +637,6 @@
           <w:sz w:val="29"/>
           <w:szCs w:val="29"/>
           <w:u w:val="none"/>
-          <w:shd w:fill="auto" w:val="clear"/>
           <w:vertAlign w:val="baseline"/>
         </w:rPr>
       </w:r>
@@ -665,19 +649,22 @@
       </w:pPr>
       <w:r>
         <w:rPr/>
-        <w:t>Caso de Uso 03 - Manter Agendamento</w:t>
-      </w:r>
-    </w:p>
-    <w:p>
-      <w:pPr>
-        <w:pStyle w:val="Normal1"/>
-        <w:keepNext w:val="false"/>
-        <w:keepLines w:val="false"/>
-        <w:pageBreakBefore w:val="false"/>
-        <w:widowControl w:val="false"/>
-        <w:pBdr/>
-        <w:shd w:val="clear" w:fill="auto"/>
-        <w:spacing w:lineRule="auto" w:line="283" w:before="41" w:after="0"/>
+        <w:t xml:space="preserve">Caso de Uso 03 – </w:t>
+      </w:r>
+      <w:r>
+        <w:rPr/>
+        <w:t>Agendar Serviço</w:t>
+      </w:r>
+    </w:p>
+    <w:p>
+      <w:pPr>
+        <w:pStyle w:val="LOnormal"/>
+        <w:keepNext w:val="false"/>
+        <w:keepLines w:val="false"/>
+        <w:pageBreakBefore w:val="false"/>
+        <w:widowControl w:val="false"/>
+        <w:shd w:val="clear" w:fill="auto"/>
+        <w:spacing w:lineRule="auto" w:line="280" w:before="41" w:after="0"/>
         <w:ind w:left="122" w:right="5581" w:hanging="0"/>
         <w:jc w:val="left"/>
         <w:rPr>
@@ -722,14 +709,13 @@
     </w:p>
     <w:p>
       <w:pPr>
-        <w:pStyle w:val="Normal1"/>
-        <w:keepNext w:val="false"/>
-        <w:keepLines w:val="false"/>
-        <w:pageBreakBefore w:val="false"/>
-        <w:widowControl w:val="false"/>
-        <w:pBdr/>
-        <w:shd w:val="clear" w:fill="auto"/>
-        <w:spacing w:lineRule="auto" w:line="283" w:before="0" w:after="0"/>
+        <w:pStyle w:val="LOnormal"/>
+        <w:keepNext w:val="false"/>
+        <w:keepLines w:val="false"/>
+        <w:pageBreakBefore w:val="false"/>
+        <w:widowControl w:val="false"/>
+        <w:shd w:val="clear" w:fill="auto"/>
+        <w:spacing w:lineRule="auto" w:line="280" w:before="0" w:after="0"/>
         <w:ind w:left="122" w:right="3370" w:hanging="0"/>
         <w:jc w:val="left"/>
         <w:rPr>
@@ -774,12 +760,11 @@
     </w:p>
     <w:p>
       <w:pPr>
-        <w:pStyle w:val="Normal1"/>
-        <w:keepNext w:val="false"/>
-        <w:keepLines w:val="false"/>
-        <w:pageBreakBefore w:val="false"/>
-        <w:widowControl w:val="false"/>
-        <w:pBdr/>
+        <w:pStyle w:val="LOnormal"/>
+        <w:keepNext w:val="false"/>
+        <w:keepLines w:val="false"/>
+        <w:pageBreakBefore w:val="false"/>
+        <w:widowControl w:val="false"/>
         <w:shd w:val="clear" w:fill="auto"/>
         <w:spacing w:lineRule="auto" w:line="240" w:before="9" w:after="0"/>
         <w:ind w:left="0" w:right="0" w:hanging="0"/>
@@ -818,7 +803,6 @@
           <w:sz w:val="24"/>
           <w:szCs w:val="24"/>
           <w:u w:val="none"/>
-          <w:shd w:fill="auto" w:val="clear"/>
           <w:vertAlign w:val="baseline"/>
         </w:rPr>
       </w:r>
@@ -836,14 +820,13 @@
     </w:p>
     <w:p>
       <w:pPr>
-        <w:pStyle w:val="Normal1"/>
-        <w:keepNext w:val="false"/>
-        <w:keepLines w:val="false"/>
-        <w:pageBreakBefore w:val="false"/>
-        <w:widowControl w:val="false"/>
-        <w:pBdr/>
-        <w:shd w:val="clear" w:fill="auto"/>
-        <w:spacing w:lineRule="auto" w:line="283" w:before="41" w:after="0"/>
+        <w:pStyle w:val="LOnormal"/>
+        <w:keepNext w:val="false"/>
+        <w:keepLines w:val="false"/>
+        <w:pageBreakBefore w:val="false"/>
+        <w:widowControl w:val="false"/>
+        <w:shd w:val="clear" w:fill="auto"/>
+        <w:spacing w:lineRule="auto" w:line="280" w:before="41" w:after="0"/>
         <w:ind w:left="122" w:right="5563" w:hanging="0"/>
         <w:jc w:val="left"/>
         <w:rPr>
@@ -888,12 +871,11 @@
     </w:p>
     <w:p>
       <w:pPr>
-        <w:pStyle w:val="Normal1"/>
-        <w:keepNext w:val="false"/>
-        <w:keepLines w:val="false"/>
-        <w:pageBreakBefore w:val="false"/>
-        <w:widowControl w:val="false"/>
-        <w:pBdr/>
+        <w:pStyle w:val="LOnormal"/>
+        <w:keepNext w:val="false"/>
+        <w:keepLines w:val="false"/>
+        <w:pageBreakBefore w:val="false"/>
+        <w:widowControl w:val="false"/>
         <w:shd w:val="clear" w:fill="auto"/>
         <w:spacing w:lineRule="auto" w:line="240" w:before="9" w:after="0"/>
         <w:ind w:left="0" w:right="0" w:hanging="0"/>
@@ -932,7 +914,6 @@
           <w:sz w:val="24"/>
           <w:szCs w:val="24"/>
           <w:u w:val="none"/>
-          <w:shd w:fill="auto" w:val="clear"/>
           <w:vertAlign w:val="baseline"/>
         </w:rPr>
       </w:r>
@@ -959,14 +940,13 @@
           <w:textDirection w:val="lrTb"/>
           <w:docGrid w:type="default" w:linePitch="100" w:charSpace="4096"/>
         </w:sectPr>
-        <w:pStyle w:val="Normal1"/>
-        <w:keepNext w:val="false"/>
-        <w:keepLines w:val="false"/>
-        <w:pageBreakBefore w:val="false"/>
-        <w:widowControl w:val="false"/>
-        <w:pBdr/>
-        <w:shd w:val="clear" w:fill="auto"/>
-        <w:spacing w:lineRule="auto" w:line="283" w:before="41" w:after="0"/>
+        <w:pStyle w:val="LOnormal"/>
+        <w:keepNext w:val="false"/>
+        <w:keepLines w:val="false"/>
+        <w:pageBreakBefore w:val="false"/>
+        <w:widowControl w:val="false"/>
+        <w:shd w:val="clear" w:fill="auto"/>
+        <w:spacing w:lineRule="auto" w:line="280" w:before="41" w:after="0"/>
         <w:ind w:left="122" w:right="5581" w:hanging="0"/>
         <w:jc w:val="left"/>
         <w:rPr>
@@ -1011,34 +991,16 @@
     </w:p>
     <w:p>
       <w:pPr>
-        <w:pStyle w:val="Normal1"/>
-        <w:keepNext w:val="false"/>
-        <w:keepLines w:val="false"/>
-        <w:pageBreakBefore w:val="false"/>
-        <w:widowControl w:val="false"/>
-        <w:pBdr/>
+        <w:pStyle w:val="LOnormal"/>
+        <w:keepNext w:val="false"/>
+        <w:keepLines w:val="false"/>
+        <w:pageBreakBefore w:val="false"/>
+        <w:widowControl w:val="false"/>
         <w:shd w:val="clear" w:fill="auto"/>
         <w:spacing w:lineRule="auto" w:line="240" w:before="66" w:after="0"/>
         <w:ind w:left="122" w:right="0" w:hanging="0"/>
         <w:jc w:val="left"/>
-        <w:rPr>
-          <w:rFonts w:ascii="Arial" w:hAnsi="Arial" w:eastAsia="Arial" w:cs="Arial"/>
-          <w:b w:val="false"/>
-          <w:b w:val="false"/>
-          <w:i w:val="false"/>
-          <w:i w:val="false"/>
-          <w:caps w:val="false"/>
-          <w:smallCaps w:val="false"/>
-          <w:strike w:val="false"/>
-          <w:dstrike w:val="false"/>
-          <w:color w:val="000000"/>
-          <w:position w:val="0"/>
-          <w:sz w:val="22"/>
-          <w:sz w:val="22"/>
-          <w:szCs w:val="22"/>
-          <w:u w:val="none"/>
-          <w:vertAlign w:val="baseline"/>
-        </w:rPr>
+        <w:rPr/>
       </w:pPr>
       <w:r>
         <w:rPr>
@@ -1059,6 +1021,37 @@
           <w:vertAlign w:val="baseline"/>
         </w:rPr>
         <w:t>RF24 - Excluir Serviço Público</w:t>
+      </w:r>
+    </w:p>
+    <w:p>
+      <w:pPr>
+        <w:pStyle w:val="LOnormal"/>
+        <w:widowControl w:val="false"/>
+        <w:shd w:val="clear" w:fill="auto"/>
+        <w:spacing w:lineRule="auto" w:line="240" w:before="66" w:after="0"/>
+        <w:ind w:left="122" w:right="0" w:hanging="0"/>
+        <w:jc w:val="left"/>
+        <w:rPr>
+          <w:rFonts w:ascii="Arial" w:hAnsi="Arial" w:eastAsia="Arial" w:cs="Arial"/>
+          <w:b w:val="false"/>
+          <w:b w:val="false"/>
+          <w:i w:val="false"/>
+          <w:i w:val="false"/>
+          <w:caps w:val="false"/>
+          <w:smallCaps w:val="false"/>
+          <w:strike w:val="false"/>
+          <w:dstrike w:val="false"/>
+          <w:color w:val="000000"/>
+          <w:position w:val="0"/>
+          <w:sz w:val="22"/>
+          <w:sz w:val="22"/>
+          <w:szCs w:val="22"/>
+          <w:u w:val="none"/>
+          <w:vertAlign w:val="baseline"/>
+        </w:rPr>
+      </w:pPr>
+      <w:r>
+        <w:rPr/>
       </w:r>
     </w:p>
     <w:p>
@@ -1075,14 +1068,13 @@
     </w:p>
     <w:p>
       <w:pPr>
-        <w:pStyle w:val="Normal1"/>
-        <w:keepNext w:val="false"/>
-        <w:keepLines w:val="false"/>
-        <w:pageBreakBefore w:val="false"/>
-        <w:widowControl w:val="false"/>
-        <w:pBdr/>
-        <w:shd w:val="clear" w:fill="auto"/>
-        <w:spacing w:lineRule="auto" w:line="278" w:before="51" w:after="0"/>
+        <w:pStyle w:val="LOnormal"/>
+        <w:keepNext w:val="false"/>
+        <w:keepLines w:val="false"/>
+        <w:pageBreakBefore w:val="false"/>
+        <w:widowControl w:val="false"/>
+        <w:shd w:val="clear" w:fill="auto"/>
+        <w:spacing w:lineRule="auto" w:line="276" w:before="51" w:after="0"/>
         <w:ind w:left="122" w:right="3370" w:hanging="0"/>
         <w:jc w:val="left"/>
         <w:rPr>
@@ -1127,12 +1119,11 @@
     </w:p>
     <w:p>
       <w:pPr>
-        <w:pStyle w:val="Normal1"/>
-        <w:keepNext w:val="false"/>
-        <w:keepLines w:val="false"/>
-        <w:pageBreakBefore w:val="false"/>
-        <w:widowControl w:val="false"/>
-        <w:pBdr/>
+        <w:pStyle w:val="LOnormal"/>
+        <w:keepNext w:val="false"/>
+        <w:keepLines w:val="false"/>
+        <w:pageBreakBefore w:val="false"/>
+        <w:widowControl w:val="false"/>
         <w:shd w:val="clear" w:fill="auto"/>
         <w:spacing w:lineRule="auto" w:line="240" w:before="4" w:after="0"/>
         <w:ind w:left="0" w:right="0" w:hanging="0"/>
@@ -1171,7 +1162,6 @@
           <w:sz w:val="25"/>
           <w:szCs w:val="25"/>
           <w:u w:val="none"/>
-          <w:shd w:fill="auto" w:val="clear"/>
           <w:vertAlign w:val="baseline"/>
         </w:rPr>
       </w:r>
@@ -1189,14 +1179,13 @@
     </w:p>
     <w:p>
       <w:pPr>
-        <w:pStyle w:val="Normal1"/>
-        <w:keepNext w:val="false"/>
-        <w:keepLines w:val="false"/>
-        <w:pageBreakBefore w:val="false"/>
-        <w:widowControl w:val="false"/>
-        <w:pBdr/>
-        <w:shd w:val="clear" w:fill="auto"/>
-        <w:spacing w:lineRule="auto" w:line="280" w:before="44" w:after="0"/>
+        <w:pStyle w:val="LOnormal"/>
+        <w:keepNext w:val="false"/>
+        <w:keepLines w:val="false"/>
+        <w:pageBreakBefore w:val="false"/>
+        <w:widowControl w:val="false"/>
+        <w:shd w:val="clear" w:fill="auto"/>
+        <w:spacing w:lineRule="auto" w:line="278" w:before="44" w:after="0"/>
         <w:ind w:left="122" w:right="5199" w:hanging="0"/>
         <w:jc w:val="left"/>
         <w:rPr>
@@ -1241,14 +1230,13 @@
     </w:p>
     <w:p>
       <w:pPr>
-        <w:pStyle w:val="Normal1"/>
-        <w:keepNext w:val="false"/>
-        <w:keepLines w:val="false"/>
-        <w:pageBreakBefore w:val="false"/>
-        <w:widowControl w:val="false"/>
-        <w:pBdr/>
-        <w:shd w:val="clear" w:fill="auto"/>
-        <w:spacing w:lineRule="auto" w:line="249" w:before="0" w:after="0"/>
+        <w:pStyle w:val="LOnormal"/>
+        <w:keepNext w:val="false"/>
+        <w:keepLines w:val="false"/>
+        <w:pageBreakBefore w:val="false"/>
+        <w:widowControl w:val="false"/>
+        <w:shd w:val="clear" w:fill="auto"/>
+        <w:spacing w:lineRule="auto" w:line="247" w:before="0" w:after="0"/>
         <w:ind w:left="122" w:right="0" w:hanging="0"/>
         <w:jc w:val="left"/>
         <w:rPr>
@@ -1293,12 +1281,11 @@
     </w:p>
     <w:p>
       <w:pPr>
-        <w:pStyle w:val="Normal1"/>
-        <w:keepNext w:val="false"/>
-        <w:keepLines w:val="false"/>
-        <w:pageBreakBefore w:val="false"/>
-        <w:widowControl w:val="false"/>
-        <w:pBdr/>
+        <w:pStyle w:val="LOnormal"/>
+        <w:keepNext w:val="false"/>
+        <w:keepLines w:val="false"/>
+        <w:pageBreakBefore w:val="false"/>
+        <w:widowControl w:val="false"/>
         <w:shd w:val="clear" w:fill="auto"/>
         <w:spacing w:lineRule="auto" w:line="240" w:before="5" w:after="0"/>
         <w:ind w:left="0" w:right="0" w:hanging="0"/>
@@ -1337,7 +1324,6 @@
           <w:sz w:val="29"/>
           <w:szCs w:val="29"/>
           <w:u w:val="none"/>
-          <w:shd w:fill="auto" w:val="clear"/>
           <w:vertAlign w:val="baseline"/>
         </w:rPr>
       </w:r>
@@ -1355,14 +1341,13 @@
     </w:p>
     <w:p>
       <w:pPr>
-        <w:pStyle w:val="Normal1"/>
-        <w:keepNext w:val="false"/>
-        <w:keepLines w:val="false"/>
-        <w:pageBreakBefore w:val="false"/>
-        <w:widowControl w:val="false"/>
-        <w:pBdr/>
-        <w:shd w:val="clear" w:fill="auto"/>
-        <w:spacing w:lineRule="auto" w:line="283" w:before="41" w:after="0"/>
+        <w:pStyle w:val="LOnormal"/>
+        <w:keepNext w:val="false"/>
+        <w:keepLines w:val="false"/>
+        <w:pageBreakBefore w:val="false"/>
+        <w:widowControl w:val="false"/>
+        <w:shd w:val="clear" w:fill="auto"/>
+        <w:spacing w:lineRule="auto" w:line="280" w:before="41" w:after="0"/>
         <w:ind w:left="122" w:right="6177" w:hanging="0"/>
         <w:jc w:val="left"/>
         <w:rPr>
@@ -1407,14 +1392,13 @@
     </w:p>
     <w:p>
       <w:pPr>
-        <w:pStyle w:val="Normal1"/>
-        <w:keepNext w:val="false"/>
-        <w:keepLines w:val="false"/>
-        <w:pageBreakBefore w:val="false"/>
-        <w:widowControl w:val="false"/>
-        <w:pBdr/>
-        <w:shd w:val="clear" w:fill="auto"/>
-        <w:spacing w:lineRule="auto" w:line="283" w:before="0" w:after="0"/>
+        <w:pStyle w:val="LOnormal"/>
+        <w:keepNext w:val="false"/>
+        <w:keepLines w:val="false"/>
+        <w:pageBreakBefore w:val="false"/>
+        <w:widowControl w:val="false"/>
+        <w:shd w:val="clear" w:fill="auto"/>
+        <w:spacing w:lineRule="auto" w:line="280" w:before="0" w:after="0"/>
         <w:ind w:left="122" w:right="5199" w:hanging="0"/>
         <w:jc w:val="left"/>
         <w:rPr>
@@ -1459,12 +1443,11 @@
     </w:p>
     <w:p>
       <w:pPr>
-        <w:pStyle w:val="Normal1"/>
-        <w:keepNext w:val="false"/>
-        <w:keepLines w:val="false"/>
-        <w:pageBreakBefore w:val="false"/>
-        <w:widowControl w:val="false"/>
-        <w:pBdr/>
+        <w:pStyle w:val="LOnormal"/>
+        <w:keepNext w:val="false"/>
+        <w:keepLines w:val="false"/>
+        <w:pageBreakBefore w:val="false"/>
+        <w:widowControl w:val="false"/>
         <w:shd w:val="clear" w:fill="auto"/>
         <w:spacing w:lineRule="auto" w:line="240" w:before="8" w:after="0"/>
         <w:ind w:left="0" w:right="0" w:hanging="0"/>
@@ -1503,7 +1486,6 @@
           <w:sz w:val="24"/>
           <w:szCs w:val="24"/>
           <w:u w:val="none"/>
-          <w:shd w:fill="auto" w:val="clear"/>
           <w:vertAlign w:val="baseline"/>
         </w:rPr>
       </w:r>
@@ -1522,14 +1504,13 @@
     </w:p>
     <w:p>
       <w:pPr>
-        <w:pStyle w:val="Normal1"/>
-        <w:keepNext w:val="false"/>
-        <w:keepLines w:val="false"/>
-        <w:pageBreakBefore w:val="false"/>
-        <w:widowControl w:val="false"/>
-        <w:pBdr/>
-        <w:shd w:val="clear" w:fill="auto"/>
-        <w:spacing w:lineRule="auto" w:line="278" w:before="36" w:after="0"/>
+        <w:pStyle w:val="LOnormal"/>
+        <w:keepNext w:val="false"/>
+        <w:keepLines w:val="false"/>
+        <w:pageBreakBefore w:val="false"/>
+        <w:widowControl w:val="false"/>
+        <w:shd w:val="clear" w:fill="auto"/>
+        <w:spacing w:lineRule="auto" w:line="276" w:before="36" w:after="0"/>
         <w:ind w:left="122" w:right="5581" w:hanging="0"/>
         <w:jc w:val="left"/>
         <w:rPr>
@@ -1574,12 +1555,11 @@
     </w:p>
     <w:p>
       <w:pPr>
-        <w:pStyle w:val="Normal1"/>
-        <w:keepNext w:val="false"/>
-        <w:keepLines w:val="false"/>
-        <w:pageBreakBefore w:val="false"/>
-        <w:widowControl w:val="false"/>
-        <w:pBdr/>
+        <w:pStyle w:val="LOnormal"/>
+        <w:keepNext w:val="false"/>
+        <w:keepLines w:val="false"/>
+        <w:pageBreakBefore w:val="false"/>
+        <w:widowControl w:val="false"/>
         <w:shd w:val="clear" w:fill="auto"/>
         <w:spacing w:lineRule="auto" w:line="240" w:before="9" w:after="0"/>
         <w:ind w:left="0" w:right="0" w:hanging="0"/>
@@ -1618,7 +1598,6 @@
           <w:sz w:val="25"/>
           <w:szCs w:val="25"/>
           <w:u w:val="none"/>
-          <w:shd w:fill="auto" w:val="clear"/>
           <w:vertAlign w:val="baseline"/>
         </w:rPr>
       </w:r>
@@ -1636,12 +1615,11 @@
     </w:p>
     <w:p>
       <w:pPr>
-        <w:pStyle w:val="Normal1"/>
-        <w:keepNext w:val="false"/>
-        <w:keepLines w:val="false"/>
-        <w:pageBreakBefore w:val="false"/>
-        <w:widowControl w:val="false"/>
-        <w:pBdr/>
+        <w:pStyle w:val="LOnormal"/>
+        <w:keepNext w:val="false"/>
+        <w:keepLines w:val="false"/>
+        <w:pageBreakBefore w:val="false"/>
+        <w:widowControl w:val="false"/>
         <w:shd w:val="clear" w:fill="auto"/>
         <w:spacing w:lineRule="auto" w:line="240" w:before="41" w:after="0"/>
         <w:ind w:left="122" w:right="0" w:hanging="0"/>
@@ -1688,12 +1666,11 @@
     </w:p>
     <w:p>
       <w:pPr>
-        <w:pStyle w:val="Normal1"/>
-        <w:keepNext w:val="false"/>
-        <w:keepLines w:val="false"/>
-        <w:pageBreakBefore w:val="false"/>
-        <w:widowControl w:val="false"/>
-        <w:pBdr/>
+        <w:pStyle w:val="LOnormal"/>
+        <w:keepNext w:val="false"/>
+        <w:keepLines w:val="false"/>
+        <w:pageBreakBefore w:val="false"/>
+        <w:widowControl w:val="false"/>
         <w:shd w:val="clear" w:fill="auto"/>
         <w:spacing w:lineRule="auto" w:line="240" w:before="2" w:after="0"/>
         <w:ind w:left="0" w:right="0" w:hanging="0"/>
@@ -1732,7 +1709,6 @@
           <w:sz w:val="30"/>
           <w:szCs w:val="30"/>
           <w:u w:val="none"/>
-          <w:shd w:fill="auto" w:val="clear"/>
           <w:vertAlign w:val="baseline"/>
         </w:rPr>
       </w:r>
@@ -1750,14 +1726,13 @@
     </w:p>
     <w:p>
       <w:pPr>
-        <w:pStyle w:val="Normal1"/>
-        <w:keepNext w:val="false"/>
-        <w:keepLines w:val="false"/>
-        <w:pageBreakBefore w:val="false"/>
-        <w:widowControl w:val="false"/>
-        <w:pBdr/>
-        <w:shd w:val="clear" w:fill="auto"/>
-        <w:spacing w:lineRule="auto" w:line="283" w:before="47" w:after="0"/>
+        <w:pStyle w:val="LOnormal"/>
+        <w:keepNext w:val="false"/>
+        <w:keepLines w:val="false"/>
+        <w:pageBreakBefore w:val="false"/>
+        <w:widowControl w:val="false"/>
+        <w:shd w:val="clear" w:fill="auto"/>
+        <w:spacing w:lineRule="auto" w:line="280" w:before="47" w:after="0"/>
         <w:ind w:left="122" w:right="5581" w:hanging="0"/>
         <w:jc w:val="left"/>
         <w:rPr>
@@ -1802,8 +1777,8 @@
     </w:p>
     <w:p>
       <w:pPr>
-        <w:pStyle w:val="Normal1"/>
-        <w:spacing w:lineRule="auto" w:line="283" w:before="47" w:after="0"/>
+        <w:pStyle w:val="LOnormal"/>
+        <w:spacing w:lineRule="auto" w:line="280" w:before="47" w:after="0"/>
         <w:ind w:left="122" w:right="5581" w:hanging="0"/>
         <w:rPr/>
       </w:pPr>
@@ -1814,8 +1789,8 @@
     </w:p>
     <w:p>
       <w:pPr>
-        <w:pStyle w:val="Normal1"/>
-        <w:spacing w:lineRule="auto" w:line="283" w:before="47" w:after="0"/>
+        <w:pStyle w:val="LOnormal"/>
+        <w:spacing w:lineRule="auto" w:line="280" w:before="47" w:after="0"/>
         <w:ind w:left="122" w:right="5581" w:hanging="0"/>
         <w:rPr/>
       </w:pPr>
@@ -1826,8 +1801,8 @@
     </w:p>
     <w:p>
       <w:pPr>
-        <w:pStyle w:val="Normal1"/>
-        <w:spacing w:lineRule="auto" w:line="283" w:before="47" w:after="0"/>
+        <w:pStyle w:val="LOnormal"/>
+        <w:spacing w:lineRule="auto" w:line="280" w:before="47" w:after="0"/>
         <w:ind w:left="122" w:right="5581" w:hanging="0"/>
         <w:rPr/>
       </w:pPr>
@@ -1843,31 +1818,91 @@
       </w:pPr>
       <w:r>
         <w:rPr/>
-        <w:t>Caso de Uso 1</w:t>
-      </w:r>
-      <w:r>
-        <w:rPr/>
-        <w:t>2</w:t>
-      </w:r>
-      <w:r>
-        <w:rPr/>
-        <w:t xml:space="preserve"> - Manter </w:t>
-      </w:r>
-      <w:r>
-        <w:rPr/>
+        <w:t>Caso de Uso 12 - Manter Cargo</w:t>
+      </w:r>
+    </w:p>
+    <w:p>
+      <w:pPr>
+        <w:pStyle w:val="LOnormal"/>
+        <w:keepNext w:val="false"/>
+        <w:keepLines w:val="false"/>
+        <w:pageBreakBefore w:val="false"/>
+        <w:widowControl w:val="false"/>
+        <w:shd w:val="clear" w:fill="auto"/>
+        <w:spacing w:lineRule="auto" w:line="280" w:before="47" w:after="0"/>
+        <w:ind w:left="122" w:right="5581" w:hanging="0"/>
+        <w:jc w:val="left"/>
+        <w:rPr/>
+      </w:pPr>
+      <w:r>
+        <w:rPr>
+          <w:rFonts w:eastAsia="Arial" w:cs="Arial"/>
+          <w:b w:val="false"/>
+          <w:i w:val="false"/>
+          <w:caps w:val="false"/>
+          <w:smallCaps w:val="false"/>
+          <w:strike w:val="false"/>
+          <w:dstrike w:val="false"/>
+          <w:color w:val="000000"/>
+          <w:position w:val="0"/>
+          <w:sz w:val="22"/>
+          <w:sz w:val="22"/>
+          <w:szCs w:val="22"/>
+          <w:u w:val="none"/>
+          <w:shd w:fill="auto" w:val="clear"/>
+          <w:vertAlign w:val="baseline"/>
+        </w:rPr>
+        <w:t xml:space="preserve">RF48 - Cadastrar </w:t>
+      </w:r>
+      <w:bookmarkStart w:id="0" w:name="__DdeLink__36_2255670727"/>
+      <w:r>
+        <w:rPr>
+          <w:rFonts w:eastAsia="Arial" w:cs="Arial"/>
+          <w:b w:val="false"/>
+          <w:i w:val="false"/>
+          <w:caps w:val="false"/>
+          <w:smallCaps w:val="false"/>
+          <w:strike w:val="false"/>
+          <w:dstrike w:val="false"/>
+          <w:color w:val="000000"/>
+          <w:position w:val="0"/>
+          <w:sz w:val="22"/>
+          <w:sz w:val="22"/>
+          <w:szCs w:val="22"/>
+          <w:u w:val="none"/>
+          <w:shd w:fill="auto" w:val="clear"/>
+          <w:vertAlign w:val="baseline"/>
+        </w:rPr>
         <w:t>Cargo</w:t>
       </w:r>
-    </w:p>
-    <w:p>
-      <w:pPr>
-        <w:pStyle w:val="Normal1"/>
-        <w:keepNext w:val="false"/>
-        <w:keepLines w:val="false"/>
-        <w:pageBreakBefore w:val="false"/>
-        <w:widowControl w:val="false"/>
-        <w:pBdr/>
-        <w:shd w:val="clear" w:fill="auto"/>
-        <w:spacing w:lineRule="auto" w:line="283" w:before="47" w:after="0"/>
+      <w:bookmarkEnd w:id="0"/>
+      <w:r>
+        <w:rPr>
+          <w:rFonts w:eastAsia="Arial" w:cs="Arial"/>
+          <w:b w:val="false"/>
+          <w:i w:val="false"/>
+          <w:caps w:val="false"/>
+          <w:smallCaps w:val="false"/>
+          <w:strike w:val="false"/>
+          <w:dstrike w:val="false"/>
+          <w:color w:val="000000"/>
+          <w:position w:val="0"/>
+          <w:sz w:val="22"/>
+          <w:sz w:val="22"/>
+          <w:szCs w:val="22"/>
+          <w:u w:val="none"/>
+          <w:shd w:fill="auto" w:val="clear"/>
+          <w:vertAlign w:val="baseline"/>
+        </w:rPr>
+        <w:t xml:space="preserve"> </w:t>
+      </w:r>
+    </w:p>
+    <w:p>
+      <w:pPr>
+        <w:pStyle w:val="LOnormal"/>
+        <w:widowControl w:val="false"/>
+        <w:shd w:val="clear" w:fill="auto"/>
+        <w:spacing w:lineRule="auto" w:line="280" w:before="47" w:after="0"/>
         <w:ind w:left="122" w:right="5581" w:hanging="0"/>
         <w:jc w:val="left"/>
         <w:rPr/>
@@ -1890,7 +1925,19 @@
           <w:shd w:fill="auto" w:val="clear"/>
           <w:vertAlign w:val="baseline"/>
         </w:rPr>
-        <w:t>RF4</w:t>
+        <w:t>RF49 - Remover Cargo</w:t>
+      </w:r>
+    </w:p>
+    <w:p>
+      <w:pPr>
+        <w:pStyle w:val="LOnormal"/>
+        <w:spacing w:lineRule="auto" w:line="280" w:before="47" w:after="0"/>
+        <w:ind w:left="122" w:right="5581" w:hanging="0"/>
+        <w:rPr/>
+      </w:pPr>
+      <w:r>
+        <w:rPr/>
+        <w:t xml:space="preserve">RF50 - Alterar </w:t>
       </w:r>
       <w:r>
         <w:rPr>
@@ -1910,7 +1957,19 @@
           <w:shd w:fill="auto" w:val="clear"/>
           <w:vertAlign w:val="baseline"/>
         </w:rPr>
-        <w:t>8</w:t>
+        <w:t>Cargo</w:t>
+      </w:r>
+    </w:p>
+    <w:p>
+      <w:pPr>
+        <w:pStyle w:val="LOnormal"/>
+        <w:spacing w:lineRule="auto" w:line="280" w:before="47" w:after="0"/>
+        <w:ind w:left="122" w:right="5581" w:hanging="0"/>
+        <w:rPr/>
+      </w:pPr>
+      <w:r>
+        <w:rPr/>
+        <w:t xml:space="preserve">RF51 - Consultar </w:t>
       </w:r>
       <w:r>
         <w:rPr>
@@ -1930,244 +1989,29 @@
           <w:shd w:fill="auto" w:val="clear"/>
           <w:vertAlign w:val="baseline"/>
         </w:rPr>
-        <w:t xml:space="preserve"> - Cadastrar </w:t>
-      </w:r>
-      <w:bookmarkStart w:id="0" w:name="__DdeLink__36_2255670727"/>
-      <w:r>
-        <w:rPr>
-          <w:rFonts w:eastAsia="Arial" w:cs="Arial"/>
-          <w:b w:val="false"/>
-          <w:i w:val="false"/>
-          <w:caps w:val="false"/>
-          <w:smallCaps w:val="false"/>
-          <w:strike w:val="false"/>
-          <w:dstrike w:val="false"/>
-          <w:color w:val="000000"/>
-          <w:position w:val="0"/>
-          <w:sz w:val="22"/>
-          <w:sz w:val="22"/>
-          <w:szCs w:val="22"/>
-          <w:u w:val="none"/>
-          <w:shd w:fill="auto" w:val="clear"/>
-          <w:vertAlign w:val="baseline"/>
-        </w:rPr>
         <w:t>Cargo</w:t>
       </w:r>
-      <w:bookmarkEnd w:id="0"/>
-      <w:r>
-        <w:rPr>
-          <w:rFonts w:eastAsia="Arial" w:cs="Arial"/>
-          <w:b w:val="false"/>
-          <w:i w:val="false"/>
-          <w:caps w:val="false"/>
-          <w:smallCaps w:val="false"/>
-          <w:strike w:val="false"/>
-          <w:dstrike w:val="false"/>
-          <w:color w:val="000000"/>
-          <w:position w:val="0"/>
-          <w:sz w:val="22"/>
-          <w:sz w:val="22"/>
-          <w:szCs w:val="22"/>
-          <w:u w:val="none"/>
-          <w:shd w:fill="auto" w:val="clear"/>
-          <w:vertAlign w:val="baseline"/>
-        </w:rPr>
-        <w:t xml:space="preserve"> </w:t>
-      </w:r>
-    </w:p>
-    <w:p>
-      <w:pPr>
-        <w:pStyle w:val="Normal1"/>
-        <w:widowControl w:val="false"/>
-        <w:pBdr/>
-        <w:shd w:val="clear" w:fill="auto"/>
-        <w:spacing w:lineRule="auto" w:line="283" w:before="47" w:after="0"/>
+    </w:p>
+    <w:p>
+      <w:pPr>
+        <w:pStyle w:val="LOnormal"/>
+        <w:spacing w:lineRule="auto" w:line="280" w:before="47" w:after="0"/>
         <w:ind w:left="122" w:right="5581" w:hanging="0"/>
-        <w:jc w:val="left"/>
-        <w:rPr/>
-      </w:pPr>
-      <w:r>
-        <w:rPr>
-          <w:rFonts w:eastAsia="Arial" w:cs="Arial"/>
-          <w:b w:val="false"/>
-          <w:i w:val="false"/>
-          <w:caps w:val="false"/>
-          <w:smallCaps w:val="false"/>
-          <w:strike w:val="false"/>
-          <w:dstrike w:val="false"/>
-          <w:color w:val="000000"/>
-          <w:position w:val="0"/>
-          <w:sz w:val="22"/>
-          <w:sz w:val="22"/>
-          <w:szCs w:val="22"/>
-          <w:u w:val="none"/>
-          <w:shd w:fill="auto" w:val="clear"/>
-          <w:vertAlign w:val="baseline"/>
-        </w:rPr>
-        <w:t>RF4</w:t>
-      </w:r>
-      <w:r>
-        <w:rPr>
-          <w:rFonts w:eastAsia="Arial" w:cs="Arial"/>
-          <w:b w:val="false"/>
-          <w:i w:val="false"/>
-          <w:caps w:val="false"/>
-          <w:smallCaps w:val="false"/>
-          <w:strike w:val="false"/>
-          <w:dstrike w:val="false"/>
-          <w:color w:val="000000"/>
-          <w:position w:val="0"/>
-          <w:sz w:val="22"/>
-          <w:sz w:val="22"/>
-          <w:szCs w:val="22"/>
-          <w:u w:val="none"/>
-          <w:shd w:fill="auto" w:val="clear"/>
-          <w:vertAlign w:val="baseline"/>
-        </w:rPr>
-        <w:t>9</w:t>
-      </w:r>
-      <w:r>
-        <w:rPr>
-          <w:rFonts w:eastAsia="Arial" w:cs="Arial"/>
-          <w:b w:val="false"/>
-          <w:i w:val="false"/>
-          <w:caps w:val="false"/>
-          <w:smallCaps w:val="false"/>
-          <w:strike w:val="false"/>
-          <w:dstrike w:val="false"/>
-          <w:color w:val="000000"/>
-          <w:position w:val="0"/>
-          <w:sz w:val="22"/>
-          <w:sz w:val="22"/>
-          <w:szCs w:val="22"/>
-          <w:u w:val="none"/>
-          <w:shd w:fill="auto" w:val="clear"/>
-          <w:vertAlign w:val="baseline"/>
-        </w:rPr>
-        <w:t xml:space="preserve"> - Remover </w:t>
-      </w:r>
-      <w:r>
-        <w:rPr>
-          <w:rFonts w:eastAsia="Arial" w:cs="Arial"/>
-          <w:b w:val="false"/>
-          <w:i w:val="false"/>
-          <w:caps w:val="false"/>
-          <w:smallCaps w:val="false"/>
-          <w:strike w:val="false"/>
-          <w:dstrike w:val="false"/>
-          <w:color w:val="000000"/>
-          <w:position w:val="0"/>
-          <w:sz w:val="22"/>
-          <w:sz w:val="22"/>
-          <w:szCs w:val="22"/>
-          <w:u w:val="none"/>
-          <w:shd w:fill="auto" w:val="clear"/>
-          <w:vertAlign w:val="baseline"/>
-        </w:rPr>
-        <w:t>Cargo</w:t>
-      </w:r>
-    </w:p>
-    <w:p>
-      <w:pPr>
-        <w:pStyle w:val="Normal1"/>
-        <w:spacing w:lineRule="auto" w:line="283" w:before="47" w:after="0"/>
-        <w:ind w:left="122" w:right="5581" w:hanging="0"/>
-        <w:rPr/>
-      </w:pPr>
-      <w:r>
-        <w:rPr/>
-        <w:t>RF</w:t>
-      </w:r>
-      <w:r>
-        <w:rPr/>
-        <w:t>50</w:t>
-      </w:r>
-      <w:r>
-        <w:rPr/>
-        <w:t xml:space="preserve"> - Alterar </w:t>
-      </w:r>
-      <w:r>
-        <w:rPr>
-          <w:rFonts w:eastAsia="Arial" w:cs="Arial"/>
-          <w:b w:val="false"/>
-          <w:i w:val="false"/>
-          <w:caps w:val="false"/>
-          <w:smallCaps w:val="false"/>
-          <w:strike w:val="false"/>
-          <w:dstrike w:val="false"/>
-          <w:color w:val="000000"/>
-          <w:position w:val="0"/>
-          <w:sz w:val="22"/>
-          <w:sz w:val="22"/>
-          <w:szCs w:val="22"/>
-          <w:u w:val="none"/>
-          <w:shd w:fill="auto" w:val="clear"/>
-          <w:vertAlign w:val="baseline"/>
-        </w:rPr>
-        <w:t>Cargo</w:t>
-      </w:r>
-    </w:p>
-    <w:p>
-      <w:pPr>
-        <w:pStyle w:val="Normal1"/>
-        <w:spacing w:lineRule="auto" w:line="283" w:before="47" w:after="0"/>
-        <w:ind w:left="122" w:right="5581" w:hanging="0"/>
-        <w:rPr/>
-      </w:pPr>
-      <w:r>
-        <w:rPr/>
-        <w:t>RF</w:t>
-      </w:r>
-      <w:r>
-        <w:rPr/>
-        <w:t>51</w:t>
-      </w:r>
-      <w:r>
-        <w:rPr/>
-        <w:t xml:space="preserve"> - Consultar </w:t>
-      </w:r>
-      <w:r>
-        <w:rPr>
-          <w:rFonts w:eastAsia="Arial" w:cs="Arial"/>
-          <w:b w:val="false"/>
-          <w:i w:val="false"/>
-          <w:caps w:val="false"/>
-          <w:smallCaps w:val="false"/>
-          <w:strike w:val="false"/>
-          <w:dstrike w:val="false"/>
-          <w:color w:val="000000"/>
-          <w:position w:val="0"/>
-          <w:sz w:val="22"/>
-          <w:sz w:val="22"/>
-          <w:szCs w:val="22"/>
-          <w:u w:val="none"/>
-          <w:shd w:fill="auto" w:val="clear"/>
-          <w:vertAlign w:val="baseline"/>
-        </w:rPr>
-        <w:t>Cargo</w:t>
-      </w:r>
-    </w:p>
-    <w:p>
-      <w:pPr>
-        <w:pStyle w:val="Normal1"/>
-        <w:spacing w:lineRule="auto" w:line="283" w:before="47" w:after="0"/>
-        <w:ind w:left="122" w:right="5581" w:hanging="0"/>
-        <w:rPr/>
-      </w:pPr>
-      <w:r>
-        <w:rPr/>
-      </w:r>
-    </w:p>
-    <w:p>
-      <w:pPr>
-        <w:pStyle w:val="Normal1"/>
-        <w:keepNext w:val="false"/>
-        <w:keepLines w:val="false"/>
-        <w:pageBreakBefore w:val="false"/>
-        <w:widowControl w:val="false"/>
-        <w:pBdr/>
-        <w:shd w:val="clear" w:fill="auto"/>
-        <w:spacing w:lineRule="auto" w:line="283" w:before="47" w:after="0"/>
+        <w:rPr/>
+      </w:pPr>
+      <w:r>
+        <w:rPr/>
+      </w:r>
+    </w:p>
+    <w:p>
+      <w:pPr>
+        <w:pStyle w:val="LOnormal"/>
+        <w:keepNext w:val="false"/>
+        <w:keepLines w:val="false"/>
+        <w:pageBreakBefore w:val="false"/>
+        <w:widowControl w:val="false"/>
+        <w:shd w:val="clear" w:fill="auto"/>
+        <w:spacing w:lineRule="auto" w:line="280" w:before="47" w:after="0"/>
         <w:ind w:left="122" w:right="5581" w:hanging="0"/>
         <w:jc w:val="left"/>
         <w:rPr/>
@@ -2195,7 +2039,6 @@
     <w:rPrDefault>
       <w:rPr>
         <w:rFonts w:ascii="Arial" w:hAnsi="Arial" w:eastAsia="Arial" w:cs="Arial"/>
-        <w:sz w:val="22"/>
         <w:szCs w:val="22"/>
         <w:lang w:val="pt-PT" w:eastAsia="zh-CN" w:bidi="hi-IN"/>
       </w:rPr>
@@ -2224,18 +2067,22 @@
   </w:style>
   <w:style w:type="paragraph" w:styleId="Ttulo1">
     <w:name w:val="Heading 1"/>
-    <w:basedOn w:val="Normal1"/>
-    <w:next w:val="Normal1"/>
+    <w:next w:val="LOnormal"/>
     <w:uiPriority w:val="1"/>
     <w:qFormat/>
     <w:pPr>
+      <w:widowControl/>
+      <w:bidi w:val="0"/>
       <w:ind w:left="107" w:hanging="0"/>
+      <w:jc w:val="left"/>
       <w:outlineLvl w:val="1"/>
     </w:pPr>
     <w:rPr>
       <w:rFonts w:ascii="Arial" w:hAnsi="Arial" w:eastAsia="Arial" w:cs="Arial"/>
       <w:b/>
       <w:bCs/>
+      <w:color w:val="auto"/>
+      <w:kern w:val="0"/>
       <w:sz w:val="22"/>
       <w:szCs w:val="22"/>
       <w:lang w:val="pt-PT" w:eastAsia="en-US" w:bidi="ar-SA"/>
@@ -2243,87 +2090,117 @@
   </w:style>
   <w:style w:type="paragraph" w:styleId="Ttulo2">
     <w:name w:val="Heading 2"/>
-    <w:basedOn w:val="Normal1"/>
-    <w:next w:val="Normal1"/>
+    <w:next w:val="LOnormal"/>
     <w:qFormat/>
     <w:pPr>
       <w:keepNext w:val="true"/>
       <w:keepLines/>
       <w:pageBreakBefore w:val="false"/>
+      <w:widowControl/>
+      <w:bidi w:val="0"/>
       <w:spacing w:lineRule="auto" w:line="240" w:before="360" w:after="80"/>
+      <w:jc w:val="left"/>
     </w:pPr>
     <w:rPr>
+      <w:rFonts w:ascii="Arial" w:hAnsi="Arial" w:eastAsia="Arial" w:cs="Arial"/>
       <w:b/>
+      <w:color w:val="auto"/>
+      <w:kern w:val="0"/>
       <w:sz w:val="36"/>
       <w:szCs w:val="36"/>
+      <w:lang w:val="pt-PT" w:eastAsia="zh-CN" w:bidi="hi-IN"/>
     </w:rPr>
   </w:style>
   <w:style w:type="paragraph" w:styleId="Ttulo3">
     <w:name w:val="Heading 3"/>
-    <w:basedOn w:val="Normal1"/>
-    <w:next w:val="Normal1"/>
+    <w:next w:val="LOnormal"/>
     <w:qFormat/>
     <w:pPr>
       <w:keepNext w:val="true"/>
       <w:keepLines/>
       <w:pageBreakBefore w:val="false"/>
+      <w:widowControl/>
+      <w:bidi w:val="0"/>
       <w:spacing w:lineRule="auto" w:line="240" w:before="280" w:after="80"/>
+      <w:jc w:val="left"/>
     </w:pPr>
     <w:rPr>
+      <w:rFonts w:ascii="Arial" w:hAnsi="Arial" w:eastAsia="Arial" w:cs="Arial"/>
       <w:b/>
+      <w:color w:val="auto"/>
+      <w:kern w:val="0"/>
       <w:sz w:val="28"/>
       <w:szCs w:val="28"/>
+      <w:lang w:val="pt-PT" w:eastAsia="zh-CN" w:bidi="hi-IN"/>
     </w:rPr>
   </w:style>
   <w:style w:type="paragraph" w:styleId="Ttulo4">
     <w:name w:val="Heading 4"/>
-    <w:basedOn w:val="Normal1"/>
-    <w:next w:val="Normal1"/>
+    <w:next w:val="LOnormal"/>
     <w:qFormat/>
     <w:pPr>
       <w:keepNext w:val="true"/>
       <w:keepLines/>
       <w:pageBreakBefore w:val="false"/>
+      <w:widowControl/>
+      <w:bidi w:val="0"/>
       <w:spacing w:lineRule="auto" w:line="240" w:before="240" w:after="40"/>
+      <w:jc w:val="left"/>
     </w:pPr>
     <w:rPr>
+      <w:rFonts w:ascii="Arial" w:hAnsi="Arial" w:eastAsia="Arial" w:cs="Arial"/>
       <w:b/>
+      <w:color w:val="auto"/>
+      <w:kern w:val="0"/>
       <w:sz w:val="24"/>
       <w:szCs w:val="24"/>
+      <w:lang w:val="pt-PT" w:eastAsia="zh-CN" w:bidi="hi-IN"/>
     </w:rPr>
   </w:style>
   <w:style w:type="paragraph" w:styleId="Ttulo5">
     <w:name w:val="Heading 5"/>
-    <w:basedOn w:val="Normal1"/>
-    <w:next w:val="Normal1"/>
+    <w:next w:val="LOnormal"/>
     <w:qFormat/>
     <w:pPr>
       <w:keepNext w:val="true"/>
       <w:keepLines/>
       <w:pageBreakBefore w:val="false"/>
+      <w:widowControl/>
+      <w:bidi w:val="0"/>
       <w:spacing w:lineRule="auto" w:line="240" w:before="220" w:after="40"/>
+      <w:jc w:val="left"/>
     </w:pPr>
     <w:rPr>
+      <w:rFonts w:ascii="Arial" w:hAnsi="Arial" w:eastAsia="Arial" w:cs="Arial"/>
       <w:b/>
+      <w:color w:val="auto"/>
+      <w:kern w:val="0"/>
       <w:sz w:val="22"/>
       <w:szCs w:val="22"/>
+      <w:lang w:val="pt-PT" w:eastAsia="zh-CN" w:bidi="hi-IN"/>
     </w:rPr>
   </w:style>
   <w:style w:type="paragraph" w:styleId="Ttulo6">
     <w:name w:val="Heading 6"/>
-    <w:basedOn w:val="Normal1"/>
-    <w:next w:val="Normal1"/>
+    <w:next w:val="LOnormal"/>
     <w:qFormat/>
     <w:pPr>
       <w:keepNext w:val="true"/>
       <w:keepLines/>
       <w:pageBreakBefore w:val="false"/>
+      <w:widowControl/>
+      <w:bidi w:val="0"/>
       <w:spacing w:lineRule="auto" w:line="240" w:before="200" w:after="40"/>
+      <w:jc w:val="left"/>
     </w:pPr>
     <w:rPr>
+      <w:rFonts w:ascii="Arial" w:hAnsi="Arial" w:eastAsia="Arial" w:cs="Arial"/>
       <w:b/>
+      <w:color w:val="auto"/>
+      <w:kern w:val="0"/>
       <w:sz w:val="20"/>
       <w:szCs w:val="20"/>
+      <w:lang w:val="pt-PT" w:eastAsia="zh-CN" w:bidi="hi-IN"/>
     </w:rPr>
   </w:style>
   <w:style w:type="character" w:styleId="DefaultParagraphFont" w:default="1">
@@ -2351,14 +2228,18 @@
   </w:style>
   <w:style w:type="paragraph" w:styleId="Corpodotexto">
     <w:name w:val="Body Text"/>
-    <w:basedOn w:val="Normal1"/>
     <w:uiPriority w:val="1"/>
     <w:qFormat/>
     <w:pPr>
+      <w:widowControl/>
+      <w:bidi w:val="0"/>
       <w:ind w:left="122" w:hanging="0"/>
+      <w:jc w:val="left"/>
     </w:pPr>
     <w:rPr>
       <w:rFonts w:ascii="Arial" w:hAnsi="Arial" w:eastAsia="Arial" w:cs="Arial"/>
+      <w:color w:val="auto"/>
+      <w:kern w:val="0"/>
       <w:sz w:val="22"/>
       <w:szCs w:val="22"/>
       <w:lang w:val="pt-PT" w:eastAsia="en-US" w:bidi="ar-SA"/>
@@ -2399,7 +2280,7 @@
       <w:rFonts w:cs="Lucida Sans"/>
     </w:rPr>
   </w:style>
-  <w:style w:type="paragraph" w:styleId="Normal1" w:default="1">
+  <w:style w:type="paragraph" w:styleId="LOnormal" w:default="1">
     <w:name w:val="LO-normal"/>
     <w:qFormat/>
     <w:pPr>
@@ -2418,8 +2299,8 @@
   </w:style>
   <w:style w:type="paragraph" w:styleId="Ttulododocumento">
     <w:name w:val="Title"/>
-    <w:basedOn w:val="Normal1"/>
-    <w:next w:val="Normal1"/>
+    <w:basedOn w:val="LOnormal"/>
+    <w:next w:val="LOnormal"/>
     <w:qFormat/>
     <w:pPr>
       <w:keepNext w:val="true"/>
@@ -2435,7 +2316,7 @@
   </w:style>
   <w:style w:type="paragraph" w:styleId="ListParagraph">
     <w:name w:val="List Paragraph"/>
-    <w:basedOn w:val="Normal1"/>
+    <w:basedOn w:val="LOnormal"/>
     <w:uiPriority w:val="1"/>
     <w:qFormat/>
     <w:pPr/>
@@ -2445,7 +2326,7 @@
   </w:style>
   <w:style w:type="paragraph" w:styleId="TableParagraph">
     <w:name w:val="Table Paragraph"/>
-    <w:basedOn w:val="Normal1"/>
+    <w:basedOn w:val="LOnormal"/>
     <w:uiPriority w:val="1"/>
     <w:qFormat/>
     <w:pPr/>
@@ -2455,8 +2336,8 @@
   </w:style>
   <w:style w:type="paragraph" w:styleId="Subttulo">
     <w:name w:val="Subtitle"/>
-    <w:basedOn w:val="Normal1"/>
-    <w:next w:val="Normal1"/>
+    <w:basedOn w:val="LOnormal"/>
+    <w:next w:val="LOnormal"/>
     <w:qFormat/>
     <w:pPr>
       <w:keepNext w:val="true"/>

</xml_diff>